<commit_message>
Add some codes for format checking.
</commit_message>
<xml_diff>
--- a/物理方程及其无量纲化.docx
+++ b/物理方程及其无量纲化.docx
@@ -55,9 +55,6 @@
           <w:p>
             <w:pPr>
               <w:jc w:val="center"/>
-              <w:rPr>
-                <w:rFonts w:hint="eastAsia"/>
-              </w:rPr>
             </w:pPr>
             <m:oMathPara>
               <m:oMath>
@@ -541,9 +538,6 @@
           <w:p>
             <w:pPr>
               <w:jc w:val="center"/>
-              <w:rPr>
-                <w:rFonts w:hint="eastAsia"/>
-              </w:rPr>
             </w:pPr>
             <w:r>
               <w:rPr>
@@ -850,9 +844,6 @@
           <w:p>
             <w:pPr>
               <w:jc w:val="center"/>
-              <w:rPr>
-                <w:rFonts w:hint="eastAsia"/>
-              </w:rPr>
             </w:pPr>
             <m:oMathPara>
               <m:oMath>
@@ -1137,13 +1128,7 @@
                   <w:rPr>
                     <w:rFonts w:ascii="Cambria Math" w:hAnsi="Cambria Math"/>
                   </w:rPr>
-                  <m:t>=1</m:t>
-                </m:r>
-                <m:r>
-                  <w:rPr>
-                    <w:rFonts w:ascii="Cambria Math" w:hAnsi="Cambria Math"/>
-                  </w:rPr>
-                  <m:t>,  ∀t∈</m:t>
+                  <m:t>=1,  ∀t∈</m:t>
                 </m:r>
                 <m:d>
                   <m:dPr>
@@ -1203,9 +1188,6 @@
           <w:p>
             <w:pPr>
               <w:jc w:val="center"/>
-              <w:rPr>
-                <w:rFonts w:hint="eastAsia"/>
-              </w:rPr>
             </w:pPr>
             <w:r>
               <w:rPr>
@@ -1563,7 +1545,6 @@
     <w:p>
       <w:pPr>
         <w:rPr>
-          <w:rFonts w:hint="eastAsia"/>
           <w:i/>
         </w:rPr>
       </w:pPr>
@@ -1921,6 +1902,14 @@
         <w:rPr>
           <w:rFonts w:hint="eastAsia"/>
         </w:rPr>
+        <w:t>(程序中的matC, matD)</w:t>
+      </w:r>
+      <w:bookmarkStart w:id="0" w:name="_GoBack"/>
+      <w:bookmarkEnd w:id="0"/>
+      <w:r>
+        <w:rPr>
+          <w:rFonts w:hint="eastAsia"/>
+        </w:rPr>
         <w:t>,</w:t>
       </w:r>
       <m:oMath>
@@ -1960,13 +1949,7 @@
           <w:rPr>
             <w:rFonts w:ascii="Cambria Math" w:hAnsi="Cambria Math"/>
           </w:rPr>
-          <m:t>~</m:t>
-        </m:r>
-        <m:r>
-          <w:rPr>
-            <w:rFonts w:ascii="Cambria Math" w:hAnsi="Cambria Math"/>
-          </w:rPr>
-          <m:t>1</m:t>
+          <m:t>~1</m:t>
         </m:r>
         <m:sSup>
           <m:sSupPr>
@@ -2023,13 +2006,7 @@
           <w:rPr>
             <w:rFonts w:ascii="Cambria Math" w:hAnsi="Cambria Math"/>
           </w:rPr>
-          <m:t>w</m:t>
-        </m:r>
-        <m:r>
-          <w:rPr>
-            <w:rFonts w:ascii="Cambria Math" w:hAnsi="Cambria Math"/>
-          </w:rPr>
-          <m:t>~0.2L</m:t>
+          <m:t>w~0.2L</m:t>
         </m:r>
       </m:oMath>
       <w:r>
@@ -3526,13 +3503,7 @@
                 <w:rPr>
                   <w:rFonts w:ascii="Cambria Math" w:hAnsi="Cambria Math"/>
                 </w:rPr>
-                <m:t>0,</m:t>
-              </m:r>
-              <m:r>
-                <w:rPr>
-                  <w:rFonts w:ascii="Cambria Math" w:hAnsi="Cambria Math"/>
-                </w:rPr>
-                <m:t>1</m:t>
+                <m:t>0,1</m:t>
               </m:r>
             </m:e>
           </m:d>
@@ -3556,7 +3527,6 @@
     <w:p>
       <w:pPr>
         <w:rPr>
-          <w:rFonts w:hint="eastAsia"/>
           <w:i/>
         </w:rPr>
       </w:pPr>
@@ -3653,13 +3623,7 @@
             <w:rPr>
               <w:rFonts w:ascii="Cambria Math" w:hAnsi="Cambria Math"/>
             </w:rPr>
-            <m:t xml:space="preserve">,  </m:t>
-          </m:r>
-          <m:r>
-            <w:rPr>
-              <w:rFonts w:ascii="Cambria Math" w:hAnsi="Cambria Math"/>
-            </w:rPr>
-            <m:t>t=</m:t>
+            <m:t>,  t=</m:t>
           </m:r>
           <m:f>
             <m:fPr>
@@ -4036,13 +4000,7 @@
             <w:rPr>
               <w:rFonts w:ascii="Cambria Math" w:hAnsi="Cambria Math"/>
             </w:rPr>
-            <m:t>=1</m:t>
-          </m:r>
-          <m:r>
-            <w:rPr>
-              <w:rFonts w:ascii="Cambria Math" w:hAnsi="Cambria Math"/>
-            </w:rPr>
-            <m:t>,  ∀t∈</m:t>
+            <m:t>=1,  ∀t∈</m:t>
           </m:r>
           <m:d>
             <m:dPr>
@@ -7000,13 +6958,6 @@
       </w:r>
     </w:p>
     <w:p>
-      <w:pPr>
-        <w:rPr>
-          <w:rFonts w:hint="eastAsia"/>
-        </w:rPr>
-      </w:pPr>
-      <w:bookmarkStart w:id="0" w:name="_GoBack"/>
-      <w:bookmarkEnd w:id="0"/>
       <m:oMathPara>
         <m:oMath>
           <m:r>
@@ -7812,14 +7763,7 @@
                   <w:rFonts w:ascii="Cambria Math" w:hAnsi="Cambria Math"/>
                   <w:color w:val="00B050"/>
                 </w:rPr>
-                <m:t>,</m:t>
-              </m:r>
-              <m:r>
-                <w:rPr>
-                  <w:rFonts w:ascii="Cambria Math" w:hAnsi="Cambria Math"/>
-                  <w:color w:val="00B050"/>
-                </w:rPr>
-                <m:t>t</m:t>
+                <m:t>,t</m:t>
               </m:r>
             </m:e>
           </m:d>
@@ -7987,13 +7931,7 @@
                 <w:rPr>
                   <w:rFonts w:ascii="Cambria Math" w:hAnsi="Cambria Math"/>
                 </w:rPr>
-                <m:t>,</m:t>
-              </m:r>
-              <m:r>
-                <w:rPr>
-                  <w:rFonts w:ascii="Cambria Math" w:hAnsi="Cambria Math"/>
-                </w:rPr>
-                <m:t>t</m:t>
+                <m:t>,t</m:t>
               </m:r>
               <m:sSub>
                 <m:sSubPr>
@@ -9476,6 +9414,7 @@
     <w:lsdException w:name="HTML Sample" w:semiHidden="1" w:unhideWhenUsed="1"/>
     <w:lsdException w:name="HTML Typewriter" w:semiHidden="1" w:unhideWhenUsed="1"/>
     <w:lsdException w:name="HTML Variable" w:semiHidden="1" w:unhideWhenUsed="1"/>
+    <w:lsdException w:name="Normal Table" w:semiHidden="1" w:unhideWhenUsed="1"/>
     <w:lsdException w:name="annotation subject" w:semiHidden="1" w:unhideWhenUsed="1"/>
     <w:lsdException w:name="No List" w:semiHidden="1" w:unhideWhenUsed="1"/>
     <w:lsdException w:name="Outline List 1" w:semiHidden="1" w:unhideWhenUsed="1"/>
@@ -9522,8 +9461,10 @@
     <w:lsdException w:name="Table Subtle 2" w:semiHidden="1" w:unhideWhenUsed="1"/>
     <w:lsdException w:name="Table Web 1" w:semiHidden="1" w:unhideWhenUsed="1"/>
     <w:lsdException w:name="Table Web 2" w:semiHidden="1" w:unhideWhenUsed="1"/>
+    <w:lsdException w:name="Table Web 3" w:semiHidden="1" w:unhideWhenUsed="1"/>
     <w:lsdException w:name="Balloon Text" w:semiHidden="1" w:unhideWhenUsed="1"/>
     <w:lsdException w:name="Table Grid" w:uiPriority="39"/>
+    <w:lsdException w:name="Table Theme" w:semiHidden="1" w:unhideWhenUsed="1"/>
     <w:lsdException w:name="Placeholder Text" w:semiHidden="1"/>
     <w:lsdException w:name="No Spacing" w:uiPriority="1" w:qFormat="1"/>
     <w:lsdException w:name="Light Shading" w:uiPriority="60"/>

</xml_diff>